<commit_message>
genarate uniq id getting problem when add ble
</commit_message>
<xml_diff>
--- a/doc/face/Facial recognition based attendance device_Features and initital Functionality Document.docx
+++ b/doc/face/Facial recognition based attendance device_Features and initital Functionality Document.docx
@@ -1442,7 +1442,7 @@
           <w:noProof/>
         </w:rPr>
         <w:drawing>
-          <wp:inline distT="0" distB="0" distL="0" distR="0" wp14:anchorId="285186FF" wp14:editId="5AB4A7D9">
+          <wp:inline distT="0" distB="0" distL="0" distR="0" wp14:anchorId="285186FF" wp14:editId="5D78CEEC">
             <wp:extent cx="2520950" cy="1205174"/>
             <wp:effectExtent l="0" t="0" r="0" b="0"/>
             <wp:docPr id="1161172280" name="Picture 4" descr="A screenshot of a phone&#10;&#10;Description automatically generated"/>
@@ -2091,18 +2091,7 @@
           <w:szCs w:val="24"/>
           <w:lang w:eastAsia="en-GB"/>
         </w:rPr>
-        <w:t>Add Person</w:t>
-      </w:r>
-      <w:r>
-        <w:rPr>
-          <w:rFonts w:ascii="Times New Roman" w:eastAsia="Times New Roman" w:hAnsi="Times New Roman" w:cs="Times New Roman"/>
-          <w:b/>
-          <w:bCs/>
-          <w:sz w:val="24"/>
-          <w:szCs w:val="24"/>
-          <w:lang w:eastAsia="en-GB"/>
-        </w:rPr>
-        <w:t>:</w:t>
+        <w:t>Add Person:</w:t>
       </w:r>
       <w:r>
         <w:rPr>
@@ -2176,21 +2165,7 @@
           <w:sz w:val="21"/>
           <w:szCs w:val="21"/>
         </w:rPr>
-        <w:t>earch for members by</w:t>
-      </w:r>
-      <w:r>
-        <w:rPr>
-          <w:sz w:val="21"/>
-          <w:szCs w:val="21"/>
-        </w:rPr>
-        <w:t xml:space="preserve"> </w:t>
-      </w:r>
-      <w:r>
-        <w:rPr>
-          <w:sz w:val="21"/>
-          <w:szCs w:val="21"/>
-        </w:rPr>
-        <w:t>name</w:t>
+        <w:t>earch for members by name</w:t>
       </w:r>
       <w:r>
         <w:rPr>
@@ -2245,21 +2220,7 @@
           <w:sz w:val="21"/>
           <w:szCs w:val="21"/>
         </w:rPr>
-        <w:t xml:space="preserve">Select a member and tap "Enter Facial Information - </w:t>
-      </w:r>
-      <w:r>
-        <w:rPr>
-          <w:sz w:val="21"/>
-          <w:szCs w:val="21"/>
-        </w:rPr>
-        <w:t>Enrol</w:t>
-      </w:r>
-      <w:r>
-        <w:rPr>
-          <w:sz w:val="21"/>
-          <w:szCs w:val="21"/>
-        </w:rPr>
-        <w:t xml:space="preserve"> on Device". A pop-up</w:t>
+        <w:t>Select a member and tap "Enter Facial Information - Enrol on Device". A pop-up window will appear with instructions. When the device prompts "Please look directly at the camera, keep your face in the centre position", follow the instructions. Once</w:t>
       </w:r>
       <w:r>
         <w:rPr>
@@ -2273,56 +2234,7 @@
           <w:sz w:val="21"/>
           <w:szCs w:val="21"/>
         </w:rPr>
-        <w:t>window will</w:t>
-      </w:r>
-      <w:r>
-        <w:rPr>
-          <w:sz w:val="21"/>
-          <w:szCs w:val="21"/>
-        </w:rPr>
-        <w:t xml:space="preserve"> </w:t>
-      </w:r>
-      <w:r>
-        <w:rPr>
-          <w:sz w:val="21"/>
-          <w:szCs w:val="21"/>
-        </w:rPr>
-        <w:t>appear with instructions. When the device prompts "Please look directly</w:t>
-      </w:r>
-      <w:r>
-        <w:rPr>
-          <w:sz w:val="21"/>
-          <w:szCs w:val="21"/>
-        </w:rPr>
-        <w:t xml:space="preserve"> </w:t>
-      </w:r>
-      <w:r>
-        <w:rPr>
-          <w:sz w:val="21"/>
-          <w:szCs w:val="21"/>
-        </w:rPr>
-        <w:t>at the camera, keep your face in the centre position", follow the instructions. Once</w:t>
-      </w:r>
-      <w:r>
-        <w:rPr>
-          <w:sz w:val="21"/>
-          <w:szCs w:val="21"/>
-        </w:rPr>
-        <w:t xml:space="preserve"> </w:t>
-      </w:r>
-      <w:r>
-        <w:rPr>
-          <w:sz w:val="21"/>
-          <w:szCs w:val="21"/>
-        </w:rPr>
-        <w:t>prompted "</w:t>
-      </w:r>
-      <w:r>
-        <w:rPr>
-          <w:sz w:val="21"/>
-          <w:szCs w:val="21"/>
-        </w:rPr>
-        <w:t xml:space="preserve">Enrolment </w:t>
+        <w:t xml:space="preserve">prompted "Enrolment </w:t>
       </w:r>
       <w:r>
         <w:rPr>
@@ -2359,16 +2271,7 @@
           <w:sz w:val="21"/>
           <w:szCs w:val="21"/>
         </w:rPr>
-        <w:t>Self-</w:t>
-      </w:r>
-      <w:r>
-        <w:rPr>
-          <w:b/>
-          <w:bCs/>
-          <w:sz w:val="21"/>
-          <w:szCs w:val="21"/>
-        </w:rPr>
-        <w:t>Enrolment:</w:t>
+        <w:t>Self-Enrolment:</w:t>
       </w:r>
       <w:r>
         <w:rPr>
@@ -2634,15 +2537,7 @@
           <w:sz w:val="21"/>
           <w:szCs w:val="21"/>
         </w:rPr>
-        <w:t xml:space="preserve">Log Generating: </w:t>
-      </w:r>
-      <w:r>
-        <w:rPr>
-          <w:b/>
-          <w:sz w:val="21"/>
-          <w:szCs w:val="21"/>
-        </w:rPr>
-        <w:t xml:space="preserve"> </w:t>
+        <w:t xml:space="preserve">Log Generating:  </w:t>
       </w:r>
     </w:p>
     <w:p>
@@ -2752,15 +2647,7 @@
           <w:sz w:val="21"/>
           <w:szCs w:val="21"/>
         </w:rPr>
-        <w:t>Enrolment</w:t>
-      </w:r>
-      <w:r>
-        <w:rPr>
-          <w:b/>
-          <w:sz w:val="21"/>
-          <w:szCs w:val="21"/>
-        </w:rPr>
-        <w:t xml:space="preserve"> log </w:t>
+        <w:t xml:space="preserve">Enrolment log </w:t>
       </w:r>
       <w:proofErr w:type="spellStart"/>
       <w:r>
@@ -2817,15 +2704,7 @@
           <w:sz w:val="21"/>
           <w:szCs w:val="21"/>
         </w:rPr>
-        <w:t>Enrolment</w:t>
-      </w:r>
-      <w:r>
-        <w:rPr>
-          <w:b/>
-          <w:sz w:val="21"/>
-          <w:szCs w:val="21"/>
-        </w:rPr>
-        <w:t xml:space="preserve"> log </w:t>
+        <w:t xml:space="preserve">Enrolment log </w:t>
       </w:r>
       <w:proofErr w:type="spellStart"/>
       <w:r>
@@ -2857,14 +2736,7 @@
           <w:sz w:val="21"/>
           <w:szCs w:val="21"/>
         </w:rPr>
-        <w:t>welcome text</w:t>
-      </w:r>
-      <w:r>
-        <w:rPr>
-          <w:sz w:val="21"/>
-          <w:szCs w:val="21"/>
-        </w:rPr>
-        <w:t xml:space="preserve"> +</w:t>
+        <w:t>welcome text +</w:t>
       </w:r>
       <w:r>
         <w:rPr>
@@ -2923,6 +2795,51 @@
         </w:rPr>
         <w:t xml:space="preserve"> log type + time + SN</w:t>
       </w:r>
+    </w:p>
+    <w:p>
+      <w:pPr>
+        <w:pStyle w:val="ListParagraph"/>
+        <w:ind w:left="1080"/>
+        <w:rPr>
+          <w:sz w:val="21"/>
+          <w:szCs w:val="21"/>
+        </w:rPr>
+      </w:pPr>
+    </w:p>
+    <w:p>
+      <w:pPr>
+        <w:pStyle w:val="ListParagraph"/>
+        <w:ind w:left="1080"/>
+        <w:rPr>
+          <w:sz w:val="21"/>
+          <w:szCs w:val="21"/>
+        </w:rPr>
+      </w:pPr>
+      <w:proofErr w:type="gramStart"/>
+      <w:r>
+        <w:rPr>
+          <w:sz w:val="21"/>
+          <w:szCs w:val="21"/>
+        </w:rPr>
+        <w:t>Bluetooth  pack</w:t>
+      </w:r>
+      <w:proofErr w:type="gramEnd"/>
+      <w:r>
+        <w:rPr>
+          <w:sz w:val="21"/>
+          <w:szCs w:val="21"/>
+        </w:rPr>
+        <w:t xml:space="preserve">: </w:t>
+      </w:r>
+      <w:proofErr w:type="spellStart"/>
+      <w:r>
+        <w:rPr>
+          <w:sz w:val="21"/>
+          <w:szCs w:val="21"/>
+        </w:rPr>
+        <w:t>Wifissid:wifipassword</w:t>
+      </w:r>
+      <w:proofErr w:type="spellEnd"/>
     </w:p>
     <w:p>
       <w:pPr>

</xml_diff>

<commit_message>
blufi not working add some xle file add motion detechtion file ble active in sdk file
</commit_message>
<xml_diff>
--- a/doc/face/Facial recognition based attendance device_Features and initital Functionality Document.docx
+++ b/doc/face/Facial recognition based attendance device_Features and initital Functionality Document.docx
@@ -2815,31 +2815,115 @@
           <w:szCs w:val="21"/>
         </w:rPr>
       </w:pPr>
+      <w:r>
+        <w:rPr>
+          <w:sz w:val="21"/>
+          <w:szCs w:val="21"/>
+        </w:rPr>
+        <w:t>Bluetooth pack</w:t>
+      </w:r>
+      <w:r>
+        <w:rPr>
+          <w:sz w:val="21"/>
+          <w:szCs w:val="21"/>
+        </w:rPr>
+        <w:t>:</w:t>
+      </w:r>
+      <w:r>
+        <w:rPr>
+          <w:sz w:val="21"/>
+          <w:szCs w:val="21"/>
+        </w:rPr>
+        <w:t xml:space="preserve">  </w:t>
+      </w:r>
+      <w:r>
+        <w:rPr>
+          <w:sz w:val="21"/>
+          <w:szCs w:val="21"/>
+        </w:rPr>
+        <w:t xml:space="preserve"> </w:t>
+      </w:r>
+      <w:proofErr w:type="spellStart"/>
       <w:proofErr w:type="gramStart"/>
       <w:r>
         <w:rPr>
           <w:sz w:val="21"/>
           <w:szCs w:val="21"/>
         </w:rPr>
-        <w:t>Bluetooth  pack</w:t>
-      </w:r>
+        <w:t>Wifissid:wifipassword</w:t>
+      </w:r>
+      <w:proofErr w:type="spellEnd"/>
       <w:proofErr w:type="gramEnd"/>
-      <w:r>
-        <w:rPr>
-          <w:sz w:val="21"/>
-          <w:szCs w:val="21"/>
-        </w:rPr>
-        <w:t xml:space="preserve">: </w:t>
-      </w:r>
-      <w:proofErr w:type="spellStart"/>
-      <w:r>
-        <w:rPr>
-          <w:sz w:val="21"/>
-          <w:szCs w:val="21"/>
-        </w:rPr>
-        <w:t>Wifissid:wifipassword</w:t>
-      </w:r>
-      <w:proofErr w:type="spellEnd"/>
+    </w:p>
+    <w:p>
+      <w:pPr>
+        <w:pStyle w:val="ListParagraph"/>
+        <w:ind w:left="1080"/>
+        <w:rPr>
+          <w:sz w:val="21"/>
+          <w:szCs w:val="21"/>
+        </w:rPr>
+      </w:pPr>
+    </w:p>
+    <w:p>
+      <w:pPr>
+        <w:pStyle w:val="ListParagraph"/>
+        <w:ind w:left="1080"/>
+        <w:rPr>
+          <w:sz w:val="21"/>
+          <w:szCs w:val="21"/>
+        </w:rPr>
+      </w:pPr>
+    </w:p>
+    <w:p>
+      <w:pPr>
+        <w:pStyle w:val="ListParagraph"/>
+        <w:ind w:left="1080"/>
+        <w:rPr>
+          <w:sz w:val="21"/>
+          <w:szCs w:val="21"/>
+        </w:rPr>
+      </w:pPr>
+    </w:p>
+    <w:p>
+      <w:pPr>
+        <w:pStyle w:val="ListParagraph"/>
+        <w:ind w:left="1080"/>
+        <w:rPr>
+          <w:sz w:val="21"/>
+          <w:szCs w:val="21"/>
+        </w:rPr>
+      </w:pPr>
+    </w:p>
+    <w:p>
+      <w:pPr>
+        <w:pStyle w:val="ListParagraph"/>
+        <w:ind w:left="1080"/>
+        <w:rPr>
+          <w:sz w:val="21"/>
+          <w:szCs w:val="21"/>
+        </w:rPr>
+      </w:pPr>
+    </w:p>
+    <w:p>
+      <w:pPr>
+        <w:pStyle w:val="ListParagraph"/>
+        <w:ind w:left="1080"/>
+        <w:rPr>
+          <w:sz w:val="21"/>
+          <w:szCs w:val="21"/>
+        </w:rPr>
+      </w:pPr>
+    </w:p>
+    <w:p>
+      <w:pPr>
+        <w:pStyle w:val="ListParagraph"/>
+        <w:ind w:left="1080"/>
+        <w:rPr>
+          <w:sz w:val="21"/>
+          <w:szCs w:val="21"/>
+        </w:rPr>
+      </w:pPr>
     </w:p>
     <w:p>
       <w:pPr>

</xml_diff>